<commit_message>
Added: MCURef design notes
</commit_message>
<xml_diff>
--- a/_Future Posts/BiteSized_Technical_Reminders.docx
+++ b/_Future Posts/BiteSized_Technical_Reminders.docx
@@ -1,6 +1,6 @@
 
 <file path=word/document.xml><?xml version="1.0" encoding="utf-8"?>
-<w:document xmlns:wpc="http://schemas.microsoft.com/office/word/2010/wordprocessingCanvas" xmlns:cx="http://schemas.microsoft.com/office/drawing/2014/chartex" xmlns:cx1="http://schemas.microsoft.com/office/drawing/2015/9/8/chartex" xmlns:cx2="http://schemas.microsoft.com/office/drawing/2015/10/21/chartex" xmlns:cx3="http://schemas.microsoft.com/office/drawing/2016/5/9/chartex" xmlns:cx4="http://schemas.microsoft.com/office/drawing/2016/5/10/chartex" xmlns:cx5="http://schemas.microsoft.com/office/drawing/2016/5/11/chartex" xmlns:cx6="http://schemas.microsoft.com/office/drawing/2016/5/12/chartex" xmlns:cx7="http://schemas.microsoft.com/office/drawing/2016/5/13/chartex" xmlns:cx8="http://schemas.microsoft.com/office/drawing/2016/5/14/chartex" xmlns:mc="http://schemas.openxmlformats.org/markup-compatibility/2006" xmlns:aink="http://schemas.microsoft.com/office/drawing/2016/ink" xmlns:am3d="http://schemas.microsoft.com/office/drawing/2017/model3d" xmlns:o="urn:schemas-microsoft-com:office:office" xmlns:r="http://schemas.openxmlformats.org/officeDocument/2006/relationships" xmlns:m="http://schemas.openxmlformats.org/officeDocument/2006/math" xmlns:v="urn:schemas-microsoft-com:vml" xmlns:wp14="http://schemas.microsoft.com/office/word/2010/wordprocessingDrawing" xmlns:wp="http://schemas.openxmlformats.org/drawingml/2006/wordprocessingDrawing" xmlns:w10="urn:schemas-microsoft-com:office:word" xmlns:w="http://schemas.openxmlformats.org/wordprocessingml/2006/main" xmlns:w14="http://schemas.microsoft.com/office/word/2010/wordml" xmlns:w15="http://schemas.microsoft.com/office/word/2012/wordml" xmlns:w16cex="http://schemas.microsoft.com/office/word/2018/wordml/cex" xmlns:w16cid="http://schemas.microsoft.com/office/word/2016/wordml/cid" xmlns:w16="http://schemas.microsoft.com/office/word/2018/wordml" xmlns:w16se="http://schemas.microsoft.com/office/word/2015/wordml/symex" xmlns:wpg="http://schemas.microsoft.com/office/word/2010/wordprocessingGroup" xmlns:wpi="http://schemas.microsoft.com/office/word/2010/wordprocessingInk" xmlns:wne="http://schemas.microsoft.com/office/word/2006/wordml" xmlns:wps="http://schemas.microsoft.com/office/word/2010/wordprocessingShape" mc:Ignorable="w14 w15 w16se w16cid w16 w16cex wp14">
+<w:document xmlns:wpc="http://schemas.microsoft.com/office/word/2010/wordprocessingCanvas" xmlns:cx="http://schemas.microsoft.com/office/drawing/2014/chartex" xmlns:cx1="http://schemas.microsoft.com/office/drawing/2015/9/8/chartex" xmlns:cx2="http://schemas.microsoft.com/office/drawing/2015/10/21/chartex" xmlns:cx3="http://schemas.microsoft.com/office/drawing/2016/5/9/chartex" xmlns:cx4="http://schemas.microsoft.com/office/drawing/2016/5/10/chartex" xmlns:cx5="http://schemas.microsoft.com/office/drawing/2016/5/11/chartex" xmlns:cx6="http://schemas.microsoft.com/office/drawing/2016/5/12/chartex" xmlns:cx7="http://schemas.microsoft.com/office/drawing/2016/5/13/chartex" xmlns:cx8="http://schemas.microsoft.com/office/drawing/2016/5/14/chartex" xmlns:mc="http://schemas.openxmlformats.org/markup-compatibility/2006" xmlns:aink="http://schemas.microsoft.com/office/drawing/2016/ink" xmlns:am3d="http://schemas.microsoft.com/office/drawing/2017/model3d" xmlns:o="urn:schemas-microsoft-com:office:office" xmlns:r="http://schemas.openxmlformats.org/officeDocument/2006/relationships" xmlns:m="http://schemas.openxmlformats.org/officeDocument/2006/math" xmlns:v="urn:schemas-microsoft-com:vml" xmlns:wp14="http://schemas.microsoft.com/office/word/2010/wordprocessingDrawing" xmlns:wp="http://schemas.openxmlformats.org/drawingml/2006/wordprocessingDrawing" xmlns:w10="urn:schemas-microsoft-com:office:word" xmlns:w="http://schemas.openxmlformats.org/wordprocessingml/2006/main" xmlns:w14="http://schemas.microsoft.com/office/word/2010/wordml" xmlns:w15="http://schemas.microsoft.com/office/word/2012/wordml" xmlns:w16cex="http://schemas.microsoft.com/office/word/2018/wordml/cex" xmlns:w16cid="http://schemas.microsoft.com/office/word/2016/wordml/cid" xmlns:w16="http://schemas.microsoft.com/office/word/2018/wordml" xmlns:w16sdtdh="http://schemas.microsoft.com/office/word/2020/wordml/sdtdatahash" xmlns:w16se="http://schemas.microsoft.com/office/word/2015/wordml/symex" xmlns:wpg="http://schemas.microsoft.com/office/word/2010/wordprocessingGroup" xmlns:wpi="http://schemas.microsoft.com/office/word/2010/wordprocessingInk" xmlns:wne="http://schemas.microsoft.com/office/word/2006/wordml" xmlns:wps="http://schemas.microsoft.com/office/word/2010/wordprocessingShape" mc:Ignorable="w14 w15 w16se w16cid w16 w16cex w16sdtdh wp14">
   <w:body>
     <w:p>
       <w:r>
@@ -117,10 +117,10 @@
                   <v:path o:extrusionok="f" gradientshapeok="t" o:connecttype="rect"/>
                   <o:lock v:ext="edit" aspectratio="t"/>
                 </v:shapetype>
-                <v:shape id="_x0000_i1025" type="#_x0000_t75" style="width:289.25pt;height:154.65pt" o:ole="">
+                <v:shape id="_x0000_i1025" type="#_x0000_t75" style="width:289.65pt;height:154.9pt" o:ole="">
                   <v:imagedata r:id="rId6" o:title=""/>
                 </v:shape>
-                <o:OLEObject Type="Embed" ProgID="PBrush" ShapeID="_x0000_i1025" DrawAspect="Content" ObjectID="_1676722691" r:id="rId7"/>
+                <o:OLEObject Type="Embed" ProgID="PBrush" ShapeID="_x0000_i1025" DrawAspect="Content" ObjectID="_1682768520" r:id="rId7"/>
               </w:object>
             </w:r>
           </w:p>
@@ -641,15 +641,7 @@
               <w:pStyle w:val="ListParagraph"/>
             </w:pPr>
             <w:r>
-              <w:t>&gt;</w:t>
-            </w:r>
-            <w:proofErr w:type="gramStart"/>
-            <w:r>
-              <w:t>git</w:t>
-            </w:r>
-            <w:proofErr w:type="gramEnd"/>
-            <w:r>
-              <w:t xml:space="preserve"> commit -m “added i2c feature”</w:t>
+              <w:t>&gt;git commit -m “added i2c feature”</w:t>
             </w:r>
           </w:p>
           <w:p>
@@ -881,15 +873,7 @@
               <w:pStyle w:val="ListParagraph"/>
             </w:pPr>
             <w:r>
-              <w:t>&gt;</w:t>
-            </w:r>
-            <w:proofErr w:type="gramStart"/>
-            <w:r>
-              <w:t>git</w:t>
-            </w:r>
-            <w:proofErr w:type="gramEnd"/>
-            <w:r>
-              <w:t xml:space="preserve"> commit -m “Refactored communication protocol”</w:t>
+              <w:t>&gt;git commit -m “Refactored communication protocol”</w:t>
             </w:r>
           </w:p>
           <w:p>
@@ -1359,8 +1343,20 @@
                 <w:color w:val="16191F"/>
                 <w:shd w:val="clear" w:color="auto" w:fill="FFFFFF"/>
               </w:rPr>
-              <w:t>git remote -v</w:t>
-            </w:r>
+              <w:t xml:space="preserve">git </w:t>
+            </w:r>
+            <w:proofErr w:type="gramStart"/>
+            <w:r>
+              <w:rPr>
+                <w:rFonts w:ascii="Arial" w:hAnsi="Arial" w:cs="Arial"/>
+                <w:b/>
+                <w:bCs/>
+                <w:color w:val="16191F"/>
+                <w:shd w:val="clear" w:color="auto" w:fill="FFFFFF"/>
+              </w:rPr>
+              <w:t>remote -v</w:t>
+            </w:r>
+            <w:proofErr w:type="gramEnd"/>
           </w:p>
           <w:p>
             <w:pPr>
@@ -1509,8 +1505,20 @@
                 <w:color w:val="16191F"/>
                 <w:shd w:val="clear" w:color="auto" w:fill="FFFFFF"/>
               </w:rPr>
-              <w:t>git remote -v</w:t>
-            </w:r>
+              <w:t xml:space="preserve">git </w:t>
+            </w:r>
+            <w:proofErr w:type="gramStart"/>
+            <w:r>
+              <w:rPr>
+                <w:rFonts w:ascii="Arial" w:hAnsi="Arial" w:cs="Arial"/>
+                <w:b/>
+                <w:bCs/>
+                <w:color w:val="16191F"/>
+                <w:shd w:val="clear" w:color="auto" w:fill="FFFFFF"/>
+              </w:rPr>
+              <w:t>remote -v</w:t>
+            </w:r>
+            <w:proofErr w:type="gramEnd"/>
           </w:p>
           <w:p>
             <w:pPr>
@@ -3301,10 +3309,10 @@
             </w:r>
             <w:r>
               <w:object w:dxaOrig="9225" w:dyaOrig="6315" w14:anchorId="5F4DCC65">
-                <v:shape id="_x0000_i1026" type="#_x0000_t75" style="width:460.15pt;height:316.15pt" o:ole="">
+                <v:shape id="_x0000_i1026" type="#_x0000_t75" style="width:460.45pt;height:316.45pt" o:ole="">
                   <v:imagedata r:id="rId22" o:title=""/>
                 </v:shape>
-                <o:OLEObject Type="Embed" ProgID="PBrush" ShapeID="_x0000_i1026" DrawAspect="Content" ObjectID="_1676722692" r:id="rId23"/>
+                <o:OLEObject Type="Embed" ProgID="PBrush" ShapeID="_x0000_i1026" DrawAspect="Content" ObjectID="_1682768521" r:id="rId23"/>
               </w:object>
             </w:r>
           </w:p>
@@ -3587,10 +3595,10 @@
             </w:r>
             <w:r>
               <w:object w:dxaOrig="4320" w:dyaOrig="3733" w14:anchorId="46A73A53">
-                <v:shape id="_x0000_i1027" type="#_x0000_t75" style="width:3in;height:186.55pt" o:ole="">
+                <v:shape id="_x0000_i1027" type="#_x0000_t75" style="width:3in;height:186.7pt" o:ole="">
                   <v:imagedata r:id="rId28" o:title=""/>
                 </v:shape>
-                <o:OLEObject Type="Embed" ProgID="PBrush" ShapeID="_x0000_i1027" DrawAspect="Content" ObjectID="_1676722693" r:id="rId29"/>
+                <o:OLEObject Type="Embed" ProgID="PBrush" ShapeID="_x0000_i1027" DrawAspect="Content" ObjectID="_1682768522" r:id="rId29"/>
               </w:object>
             </w:r>
           </w:p>
@@ -14277,6 +14285,351 @@
         <w:t xml:space="preserve"> </w:t>
       </w:r>
     </w:p>
+    <w:tbl>
+      <w:tblPr>
+        <w:tblStyle w:val="TableGrid"/>
+        <w:tblW w:w="0" w:type="auto"/>
+        <w:tblLook w:val="04A0" w:firstRow="1" w:lastRow="0" w:firstColumn="1" w:lastColumn="0" w:noHBand="0" w:noVBand="1"/>
+      </w:tblPr>
+      <w:tblGrid>
+        <w:gridCol w:w="9350"/>
+      </w:tblGrid>
+      <w:tr>
+        <w:tc>
+          <w:tcPr>
+            <w:tcW w:w="9350" w:type="dxa"/>
+          </w:tcPr>
+          <w:p>
+            <w:r>
+              <w:lastRenderedPageBreak/>
+              <w:t xml:space="preserve">Level Shifting </w:t>
+            </w:r>
+          </w:p>
+          <w:p>
+            <w:proofErr w:type="spellStart"/>
+            <w:r>
+              <w:t>Eg</w:t>
+            </w:r>
+            <w:proofErr w:type="spellEnd"/>
+            <w:r>
+              <w:t xml:space="preserve"> converting a +/- signal into a positive 0 to 3.3V signal so it can be sampled by an ADC on a 3.3V MCU</w:t>
+            </w:r>
+          </w:p>
+        </w:tc>
+      </w:tr>
+      <w:tr>
+        <w:tc>
+          <w:tcPr>
+            <w:tcW w:w="9350" w:type="dxa"/>
+          </w:tcPr>
+          <w:p>
+            <w:r>
+              <w:rPr>
+                <w:noProof/>
+              </w:rPr>
+              <w:drawing>
+                <wp:inline distT="0" distB="0" distL="0" distR="0" wp14:anchorId="50B95409" wp14:editId="70D9B109">
+                  <wp:extent cx="5868219" cy="3153215"/>
+                  <wp:effectExtent l="0" t="0" r="0" b="9525"/>
+                  <wp:docPr id="29" name="Picture 29"/>
+                  <wp:cNvGraphicFramePr>
+                    <a:graphicFrameLocks xmlns:a="http://schemas.openxmlformats.org/drawingml/2006/main" noChangeAspect="1"/>
+                  </wp:cNvGraphicFramePr>
+                  <a:graphic xmlns:a="http://schemas.openxmlformats.org/drawingml/2006/main">
+                    <a:graphicData uri="http://schemas.openxmlformats.org/drawingml/2006/picture">
+                      <pic:pic xmlns:pic="http://schemas.openxmlformats.org/drawingml/2006/picture">
+                        <pic:nvPicPr>
+                          <pic:cNvPr id="1" name=""/>
+                          <pic:cNvPicPr/>
+                        </pic:nvPicPr>
+                        <pic:blipFill>
+                          <a:blip r:embed="rId57"/>
+                          <a:stretch>
+                            <a:fillRect/>
+                          </a:stretch>
+                        </pic:blipFill>
+                        <pic:spPr>
+                          <a:xfrm>
+                            <a:off x="0" y="0"/>
+                            <a:ext cx="5868219" cy="3153215"/>
+                          </a:xfrm>
+                          <a:prstGeom prst="rect">
+                            <a:avLst/>
+                          </a:prstGeom>
+                        </pic:spPr>
+                      </pic:pic>
+                    </a:graphicData>
+                  </a:graphic>
+                </wp:inline>
+              </w:drawing>
+            </w:r>
+          </w:p>
+          <w:p/>
+          <w:p>
+            <w:r>
+              <w:rPr>
+                <w:noProof/>
+              </w:rPr>
+              <w:drawing>
+                <wp:inline distT="0" distB="0" distL="0" distR="0" wp14:anchorId="607BEC8D" wp14:editId="0D2ECFCB">
+                  <wp:extent cx="5849166" cy="3181794"/>
+                  <wp:effectExtent l="0" t="0" r="0" b="0"/>
+                  <wp:docPr id="33" name="Picture 33"/>
+                  <wp:cNvGraphicFramePr>
+                    <a:graphicFrameLocks xmlns:a="http://schemas.openxmlformats.org/drawingml/2006/main" noChangeAspect="1"/>
+                  </wp:cNvGraphicFramePr>
+                  <a:graphic xmlns:a="http://schemas.openxmlformats.org/drawingml/2006/main">
+                    <a:graphicData uri="http://schemas.openxmlformats.org/drawingml/2006/picture">
+                      <pic:pic xmlns:pic="http://schemas.openxmlformats.org/drawingml/2006/picture">
+                        <pic:nvPicPr>
+                          <pic:cNvPr id="1" name=""/>
+                          <pic:cNvPicPr/>
+                        </pic:nvPicPr>
+                        <pic:blipFill>
+                          <a:blip r:embed="rId58"/>
+                          <a:stretch>
+                            <a:fillRect/>
+                          </a:stretch>
+                        </pic:blipFill>
+                        <pic:spPr>
+                          <a:xfrm>
+                            <a:off x="0" y="0"/>
+                            <a:ext cx="5849166" cy="3181794"/>
+                          </a:xfrm>
+                          <a:prstGeom prst="rect">
+                            <a:avLst/>
+                          </a:prstGeom>
+                        </pic:spPr>
+                      </pic:pic>
+                    </a:graphicData>
+                  </a:graphic>
+                </wp:inline>
+              </w:drawing>
+            </w:r>
+          </w:p>
+          <w:p/>
+          <w:p>
+            <w:hyperlink r:id="rId59" w:history="1">
+              <w:r>
+                <w:rPr>
+                  <w:rStyle w:val="Hyperlink"/>
+                </w:rPr>
+                <w:t>https://www.daycounter.com/Circuits/OpAmp-Level-Shifter/OpAmp-Level-Shifter.phtml</w:t>
+              </w:r>
+            </w:hyperlink>
+          </w:p>
+          <w:p/>
+        </w:tc>
+      </w:tr>
+    </w:tbl>
+    <w:p/>
+    <w:p/>
+    <w:tbl>
+      <w:tblPr>
+        <w:tblStyle w:val="TableGrid"/>
+        <w:tblW w:w="0" w:type="auto"/>
+        <w:tblLook w:val="04A0" w:firstRow="1" w:lastRow="0" w:firstColumn="1" w:lastColumn="0" w:noHBand="0" w:noVBand="1"/>
+      </w:tblPr>
+      <w:tblGrid>
+        <w:gridCol w:w="9350"/>
+      </w:tblGrid>
+      <w:tr>
+        <w:tc>
+          <w:tcPr>
+            <w:tcW w:w="9350" w:type="dxa"/>
+          </w:tcPr>
+          <w:p>
+            <w:r>
+              <w:lastRenderedPageBreak/>
+              <w:t>Castellated edges</w:t>
+            </w:r>
+          </w:p>
+          <w:p>
+            <w:hyperlink r:id="rId60" w:history="1">
+              <w:r>
+                <w:rPr>
+                  <w:rStyle w:val="Hyperlink"/>
+                </w:rPr>
+                <w:t>https://docs.oshpark.com/tips+tricks/castellation/</w:t>
+              </w:r>
+            </w:hyperlink>
+          </w:p>
+          <w:p/>
+          <w:p>
+            <w:r>
+              <w:rPr>
+                <w:noProof/>
+              </w:rPr>
+              <w:drawing>
+                <wp:inline distT="0" distB="0" distL="0" distR="0" wp14:anchorId="3E07365E" wp14:editId="320C7AF4">
+                  <wp:extent cx="2147777" cy="1754936"/>
+                  <wp:effectExtent l="0" t="0" r="5080" b="0"/>
+                  <wp:docPr id="34" name="Picture 34"/>
+                  <wp:cNvGraphicFramePr>
+                    <a:graphicFrameLocks xmlns:a="http://schemas.openxmlformats.org/drawingml/2006/main" noChangeAspect="1"/>
+                  </wp:cNvGraphicFramePr>
+                  <a:graphic xmlns:a="http://schemas.openxmlformats.org/drawingml/2006/main">
+                    <a:graphicData uri="http://schemas.openxmlformats.org/drawingml/2006/picture">
+                      <pic:pic xmlns:pic="http://schemas.openxmlformats.org/drawingml/2006/picture">
+                        <pic:nvPicPr>
+                          <pic:cNvPr id="1" name=""/>
+                          <pic:cNvPicPr/>
+                        </pic:nvPicPr>
+                        <pic:blipFill>
+                          <a:blip r:embed="rId61"/>
+                          <a:stretch>
+                            <a:fillRect/>
+                          </a:stretch>
+                        </pic:blipFill>
+                        <pic:spPr>
+                          <a:xfrm>
+                            <a:off x="0" y="0"/>
+                            <a:ext cx="2175994" cy="1777992"/>
+                          </a:xfrm>
+                          <a:prstGeom prst="rect">
+                            <a:avLst/>
+                          </a:prstGeom>
+                        </pic:spPr>
+                      </pic:pic>
+                    </a:graphicData>
+                  </a:graphic>
+                </wp:inline>
+              </w:drawing>
+            </w:r>
+          </w:p>
+        </w:tc>
+      </w:tr>
+      <w:tr>
+        <w:tc>
+          <w:tcPr>
+            <w:tcW w:w="9350" w:type="dxa"/>
+          </w:tcPr>
+          <w:p>
+            <w:proofErr w:type="spellStart"/>
+            <w:r>
+              <w:t>STMicro</w:t>
+            </w:r>
+            <w:proofErr w:type="spellEnd"/>
+            <w:r>
+              <w:t xml:space="preserve"> – Microcontroller Hardware Development</w:t>
+            </w:r>
+          </w:p>
+          <w:p>
+            <w:r>
+              <w:t>App Note: Getting started with XXX Hardware Development</w:t>
+            </w:r>
+            <w:r>
+              <w:br/>
+            </w:r>
+            <w:hyperlink r:id="rId62" w:history="1">
+              <w:r>
+                <w:rPr>
+                  <w:rStyle w:val="Hyperlink"/>
+                </w:rPr>
+                <w:t>https://www.st.com/resource/en/application_note/dm00051986-getting-started-with-stm32f0x1x2x8-hardware-development-stmicroelectronics.pdf</w:t>
+              </w:r>
+            </w:hyperlink>
+          </w:p>
+          <w:p>
+            <w:pPr>
+              <w:pStyle w:val="ListParagraph"/>
+              <w:numPr>
+                <w:ilvl w:val="0"/>
+                <w:numId w:val="20"/>
+              </w:numPr>
+            </w:pPr>
+            <w:r>
+              <w:t>Power Supplies &amp; Reset</w:t>
+            </w:r>
+          </w:p>
+          <w:p>
+            <w:pPr>
+              <w:pStyle w:val="ListParagraph"/>
+              <w:numPr>
+                <w:ilvl w:val="0"/>
+                <w:numId w:val="20"/>
+              </w:numPr>
+            </w:pPr>
+            <w:r>
+              <w:t>Clocks / External Clocks</w:t>
+            </w:r>
+          </w:p>
+          <w:p>
+            <w:pPr>
+              <w:pStyle w:val="ListParagraph"/>
+              <w:numPr>
+                <w:ilvl w:val="0"/>
+                <w:numId w:val="20"/>
+              </w:numPr>
+            </w:pPr>
+            <w:r>
+              <w:t>Boot Mode</w:t>
+            </w:r>
+          </w:p>
+          <w:p>
+            <w:pPr>
+              <w:pStyle w:val="ListParagraph"/>
+              <w:numPr>
+                <w:ilvl w:val="0"/>
+                <w:numId w:val="20"/>
+              </w:numPr>
+            </w:pPr>
+            <w:r>
+              <w:t>Debug/Programming</w:t>
+            </w:r>
+          </w:p>
+          <w:p>
+            <w:pPr>
+              <w:pStyle w:val="ListParagraph"/>
+              <w:numPr>
+                <w:ilvl w:val="0"/>
+                <w:numId w:val="20"/>
+              </w:numPr>
+            </w:pPr>
+            <w:r>
+              <w:t>Layout Recommendations</w:t>
+            </w:r>
+          </w:p>
+          <w:p>
+            <w:pPr>
+              <w:pStyle w:val="ListParagraph"/>
+              <w:numPr>
+                <w:ilvl w:val="0"/>
+                <w:numId w:val="20"/>
+              </w:numPr>
+              <w:rPr>
+                <w:b/>
+                <w:bCs/>
+              </w:rPr>
+            </w:pPr>
+            <w:r>
+              <w:rPr>
+                <w:b/>
+                <w:bCs/>
+              </w:rPr>
+              <w:t>Reference Design</w:t>
+            </w:r>
+            <w:r>
+              <w:rPr>
+                <w:b/>
+                <w:bCs/>
+              </w:rPr>
+              <w:t xml:space="preserve"> and Component Recommendations </w:t>
+            </w:r>
+          </w:p>
+          <w:p>
+            <w:pPr>
+              <w:pStyle w:val="ListParagraph"/>
+              <w:rPr>
+                <w:b/>
+                <w:bCs/>
+              </w:rPr>
+            </w:pPr>
+          </w:p>
+        </w:tc>
+      </w:tr>
+    </w:tbl>
+    <w:p/>
     <w:sectPr>
       <w:pgSz w:w="12240" w:h="15840"/>
       <w:pgMar w:top="1440" w:right="1440" w:bottom="1440" w:left="1440" w:header="720" w:footer="720" w:gutter="0"/>
@@ -14288,7 +14641,7 @@
 </file>
 
 <file path=word/numbering.xml><?xml version="1.0" encoding="utf-8"?>
-<w:numbering xmlns:wpc="http://schemas.microsoft.com/office/word/2010/wordprocessingCanvas" xmlns:cx="http://schemas.microsoft.com/office/drawing/2014/chartex" xmlns:cx1="http://schemas.microsoft.com/office/drawing/2015/9/8/chartex" xmlns:cx2="http://schemas.microsoft.com/office/drawing/2015/10/21/chartex" xmlns:cx3="http://schemas.microsoft.com/office/drawing/2016/5/9/chartex" xmlns:cx4="http://schemas.microsoft.com/office/drawing/2016/5/10/chartex" xmlns:cx5="http://schemas.microsoft.com/office/drawing/2016/5/11/chartex" xmlns:cx6="http://schemas.microsoft.com/office/drawing/2016/5/12/chartex" xmlns:cx7="http://schemas.microsoft.com/office/drawing/2016/5/13/chartex" xmlns:cx8="http://schemas.microsoft.com/office/drawing/2016/5/14/chartex" xmlns:mc="http://schemas.openxmlformats.org/markup-compatibility/2006" xmlns:aink="http://schemas.microsoft.com/office/drawing/2016/ink" xmlns:am3d="http://schemas.microsoft.com/office/drawing/2017/model3d" xmlns:o="urn:schemas-microsoft-com:office:office" xmlns:r="http://schemas.openxmlformats.org/officeDocument/2006/relationships" xmlns:m="http://schemas.openxmlformats.org/officeDocument/2006/math" xmlns:v="urn:schemas-microsoft-com:vml" xmlns:wp14="http://schemas.microsoft.com/office/word/2010/wordprocessingDrawing" xmlns:wp="http://schemas.openxmlformats.org/drawingml/2006/wordprocessingDrawing" xmlns:w10="urn:schemas-microsoft-com:office:word" xmlns:w="http://schemas.openxmlformats.org/wordprocessingml/2006/main" xmlns:w14="http://schemas.microsoft.com/office/word/2010/wordml" xmlns:w15="http://schemas.microsoft.com/office/word/2012/wordml" xmlns:w16cex="http://schemas.microsoft.com/office/word/2018/wordml/cex" xmlns:w16cid="http://schemas.microsoft.com/office/word/2016/wordml/cid" xmlns:w16="http://schemas.microsoft.com/office/word/2018/wordml" xmlns:w16se="http://schemas.microsoft.com/office/word/2015/wordml/symex" xmlns:wpg="http://schemas.microsoft.com/office/word/2010/wordprocessingGroup" xmlns:wpi="http://schemas.microsoft.com/office/word/2010/wordprocessingInk" xmlns:wne="http://schemas.microsoft.com/office/word/2006/wordml" xmlns:wps="http://schemas.microsoft.com/office/word/2010/wordprocessingShape" mc:Ignorable="w14 w15 w16se w16cid w16 w16cex wp14">
+<w:numbering xmlns:wpc="http://schemas.microsoft.com/office/word/2010/wordprocessingCanvas" xmlns:cx="http://schemas.microsoft.com/office/drawing/2014/chartex" xmlns:cx1="http://schemas.microsoft.com/office/drawing/2015/9/8/chartex" xmlns:cx2="http://schemas.microsoft.com/office/drawing/2015/10/21/chartex" xmlns:cx3="http://schemas.microsoft.com/office/drawing/2016/5/9/chartex" xmlns:cx4="http://schemas.microsoft.com/office/drawing/2016/5/10/chartex" xmlns:cx5="http://schemas.microsoft.com/office/drawing/2016/5/11/chartex" xmlns:cx6="http://schemas.microsoft.com/office/drawing/2016/5/12/chartex" xmlns:cx7="http://schemas.microsoft.com/office/drawing/2016/5/13/chartex" xmlns:cx8="http://schemas.microsoft.com/office/drawing/2016/5/14/chartex" xmlns:mc="http://schemas.openxmlformats.org/markup-compatibility/2006" xmlns:aink="http://schemas.microsoft.com/office/drawing/2016/ink" xmlns:am3d="http://schemas.microsoft.com/office/drawing/2017/model3d" xmlns:o="urn:schemas-microsoft-com:office:office" xmlns:r="http://schemas.openxmlformats.org/officeDocument/2006/relationships" xmlns:m="http://schemas.openxmlformats.org/officeDocument/2006/math" xmlns:v="urn:schemas-microsoft-com:vml" xmlns:wp14="http://schemas.microsoft.com/office/word/2010/wordprocessingDrawing" xmlns:wp="http://schemas.openxmlformats.org/drawingml/2006/wordprocessingDrawing" xmlns:w10="urn:schemas-microsoft-com:office:word" xmlns:w="http://schemas.openxmlformats.org/wordprocessingml/2006/main" xmlns:w14="http://schemas.microsoft.com/office/word/2010/wordml" xmlns:w15="http://schemas.microsoft.com/office/word/2012/wordml" xmlns:w16cex="http://schemas.microsoft.com/office/word/2018/wordml/cex" xmlns:w16cid="http://schemas.microsoft.com/office/word/2016/wordml/cid" xmlns:w16="http://schemas.microsoft.com/office/word/2018/wordml" xmlns:w16sdtdh="http://schemas.microsoft.com/office/word/2020/wordml/sdtdatahash" xmlns:w16se="http://schemas.microsoft.com/office/word/2015/wordml/symex" xmlns:wpg="http://schemas.microsoft.com/office/word/2010/wordprocessingGroup" xmlns:wpi="http://schemas.microsoft.com/office/word/2010/wordprocessingInk" xmlns:wne="http://schemas.microsoft.com/office/word/2006/wordml" xmlns:wps="http://schemas.microsoft.com/office/word/2010/wordprocessingShape" mc:Ignorable="w14 w15 w16se w16cid w16 w16cex w16sdtdh wp14">
   <w:abstractNum w:abstractNumId="0" w15:restartNumberingAfterBreak="0">
     <w:nsid w:val="1599549B"/>
     <w:multiLevelType w:val="hybridMultilevel"/>
@@ -15877,6 +16230,95 @@
     </w:lvl>
   </w:abstractNum>
   <w:abstractNum w:abstractNumId="17" w15:restartNumberingAfterBreak="0">
+    <w:nsid w:val="6E795F6A"/>
+    <w:multiLevelType w:val="hybridMultilevel"/>
+    <w:tmpl w:val="D7E062A0"/>
+    <w:lvl w:ilvl="0" w:tplc="0409000F">
+      <w:start w:val="1"/>
+      <w:numFmt w:val="decimal"/>
+      <w:lvlText w:val="%1."/>
+      <w:lvlJc w:val="left"/>
+      <w:pPr>
+        <w:ind w:left="720" w:hanging="360"/>
+      </w:pPr>
+      <w:rPr>
+        <w:rFonts w:hint="default"/>
+      </w:rPr>
+    </w:lvl>
+    <w:lvl w:ilvl="1" w:tplc="04090019" w:tentative="1">
+      <w:start w:val="1"/>
+      <w:numFmt w:val="lowerLetter"/>
+      <w:lvlText w:val="%2."/>
+      <w:lvlJc w:val="left"/>
+      <w:pPr>
+        <w:ind w:left="1440" w:hanging="360"/>
+      </w:pPr>
+    </w:lvl>
+    <w:lvl w:ilvl="2" w:tplc="0409001B" w:tentative="1">
+      <w:start w:val="1"/>
+      <w:numFmt w:val="lowerRoman"/>
+      <w:lvlText w:val="%3."/>
+      <w:lvlJc w:val="right"/>
+      <w:pPr>
+        <w:ind w:left="2160" w:hanging="180"/>
+      </w:pPr>
+    </w:lvl>
+    <w:lvl w:ilvl="3" w:tplc="0409000F" w:tentative="1">
+      <w:start w:val="1"/>
+      <w:numFmt w:val="decimal"/>
+      <w:lvlText w:val="%4."/>
+      <w:lvlJc w:val="left"/>
+      <w:pPr>
+        <w:ind w:left="2880" w:hanging="360"/>
+      </w:pPr>
+    </w:lvl>
+    <w:lvl w:ilvl="4" w:tplc="04090019" w:tentative="1">
+      <w:start w:val="1"/>
+      <w:numFmt w:val="lowerLetter"/>
+      <w:lvlText w:val="%5."/>
+      <w:lvlJc w:val="left"/>
+      <w:pPr>
+        <w:ind w:left="3600" w:hanging="360"/>
+      </w:pPr>
+    </w:lvl>
+    <w:lvl w:ilvl="5" w:tplc="0409001B" w:tentative="1">
+      <w:start w:val="1"/>
+      <w:numFmt w:val="lowerRoman"/>
+      <w:lvlText w:val="%6."/>
+      <w:lvlJc w:val="right"/>
+      <w:pPr>
+        <w:ind w:left="4320" w:hanging="180"/>
+      </w:pPr>
+    </w:lvl>
+    <w:lvl w:ilvl="6" w:tplc="0409000F" w:tentative="1">
+      <w:start w:val="1"/>
+      <w:numFmt w:val="decimal"/>
+      <w:lvlText w:val="%7."/>
+      <w:lvlJc w:val="left"/>
+      <w:pPr>
+        <w:ind w:left="5040" w:hanging="360"/>
+      </w:pPr>
+    </w:lvl>
+    <w:lvl w:ilvl="7" w:tplc="04090019" w:tentative="1">
+      <w:start w:val="1"/>
+      <w:numFmt w:val="lowerLetter"/>
+      <w:lvlText w:val="%8."/>
+      <w:lvlJc w:val="left"/>
+      <w:pPr>
+        <w:ind w:left="5760" w:hanging="360"/>
+      </w:pPr>
+    </w:lvl>
+    <w:lvl w:ilvl="8" w:tplc="0409001B" w:tentative="1">
+      <w:start w:val="1"/>
+      <w:numFmt w:val="lowerRoman"/>
+      <w:lvlText w:val="%9."/>
+      <w:lvlJc w:val="right"/>
+      <w:pPr>
+        <w:ind w:left="6480" w:hanging="180"/>
+      </w:pPr>
+    </w:lvl>
+  </w:abstractNum>
+  <w:abstractNum w:abstractNumId="18" w15:restartNumberingAfterBreak="0">
     <w:nsid w:val="6FC23394"/>
     <w:multiLevelType w:val="hybridMultilevel"/>
     <w:tmpl w:val="AF7A7A88"/>
@@ -15965,7 +16407,7 @@
       </w:pPr>
     </w:lvl>
   </w:abstractNum>
-  <w:abstractNum w:abstractNumId="18" w15:restartNumberingAfterBreak="0">
+  <w:abstractNum w:abstractNumId="19" w15:restartNumberingAfterBreak="0">
     <w:nsid w:val="7BBB1A66"/>
     <w:multiLevelType w:val="multilevel"/>
     <w:tmpl w:val="D3865C9E"/>
@@ -16148,7 +16590,7 @@
     <w:abstractNumId w:val="2"/>
   </w:num>
   <w:num w:numId="12">
-    <w:abstractNumId w:val="17"/>
+    <w:abstractNumId w:val="18"/>
   </w:num>
   <w:num w:numId="13">
     <w:abstractNumId w:val="3"/>
@@ -16157,7 +16599,7 @@
     <w:abstractNumId w:val="6"/>
   </w:num>
   <w:num w:numId="15">
-    <w:abstractNumId w:val="18"/>
+    <w:abstractNumId w:val="19"/>
   </w:num>
   <w:num w:numId="16">
     <w:abstractNumId w:val="9"/>
@@ -16171,11 +16613,14 @@
   <w:num w:numId="19">
     <w:abstractNumId w:val="7"/>
   </w:num>
+  <w:num w:numId="20">
+    <w:abstractNumId w:val="17"/>
+  </w:num>
 </w:numbering>
 </file>
 
 <file path=word/styles.xml><?xml version="1.0" encoding="utf-8"?>
-<w:styles xmlns:mc="http://schemas.openxmlformats.org/markup-compatibility/2006" xmlns:r="http://schemas.openxmlformats.org/officeDocument/2006/relationships" xmlns:w="http://schemas.openxmlformats.org/wordprocessingml/2006/main" xmlns:w14="http://schemas.microsoft.com/office/word/2010/wordml" xmlns:w15="http://schemas.microsoft.com/office/word/2012/wordml" xmlns:w16cex="http://schemas.microsoft.com/office/word/2018/wordml/cex" xmlns:w16cid="http://schemas.microsoft.com/office/word/2016/wordml/cid" xmlns:w16="http://schemas.microsoft.com/office/word/2018/wordml" xmlns:w16se="http://schemas.microsoft.com/office/word/2015/wordml/symex" mc:Ignorable="w14 w15 w16se w16cid w16 w16cex">
+<w:styles xmlns:mc="http://schemas.openxmlformats.org/markup-compatibility/2006" xmlns:r="http://schemas.openxmlformats.org/officeDocument/2006/relationships" xmlns:w="http://schemas.openxmlformats.org/wordprocessingml/2006/main" xmlns:w14="http://schemas.microsoft.com/office/word/2010/wordml" xmlns:w15="http://schemas.microsoft.com/office/word/2012/wordml" xmlns:w16cex="http://schemas.microsoft.com/office/word/2018/wordml/cex" xmlns:w16cid="http://schemas.microsoft.com/office/word/2016/wordml/cid" xmlns:w16="http://schemas.microsoft.com/office/word/2018/wordml" xmlns:w16sdtdh="http://schemas.microsoft.com/office/word/2020/wordml/sdtdatahash" xmlns:w16se="http://schemas.microsoft.com/office/word/2015/wordml/symex" mc:Ignorable="w14 w15 w16se w16cid w16 w16cex w16sdtdh">
   <w:docDefaults>
     <w:rPrDefault>
       <w:rPr>

</xml_diff>